<commit_message>
update meet log 11
</commit_message>
<xml_diff>
--- a/documents/set4/meetinglog#10.docx
+++ b/documents/set4/meetinglog#10.docx
@@ -97,7 +97,7 @@
       <w:pPr>
         <w:jc w:val="left"/>
         <w:rPr>
-          <w:rFonts w:ascii="Arial" w:hAnsi="Arial" w:cs="Arial" w:hint="eastAsia"/>
+          <w:rFonts w:ascii="Arial" w:hAnsi="Arial" w:cs="Arial"/>
           <w:lang w:eastAsia="zh-CN"/>
         </w:rPr>
       </w:pPr>
@@ -164,188 +164,21 @@
         <w:jc w:val="left"/>
         <w:rPr>
           <w:rFonts w:ascii="Arial" w:hAnsi="Arial" w:cs="Arial"/>
-        </w:rPr>
-      </w:pPr>
-    </w:p>
-    <w:p>
-      <w:pPr>
-        <w:jc w:val="left"/>
-        <w:rPr>
-          <w:rFonts w:ascii="Arial" w:hAnsi="Arial" w:cs="Arial" w:hint="eastAsia"/>
-          <w:lang w:eastAsia="zh-CN"/>
-        </w:rPr>
-      </w:pPr>
-      <w:r>
-        <w:rPr>
-          <w:rFonts w:ascii="Arial" w:hAnsi="Arial" w:cs="Arial" w:hint="eastAsia"/>
-          <w:lang w:eastAsia="zh-CN"/>
-        </w:rPr>
-        <w:t>承接。</w:t>
-      </w:r>
-      <w:r>
-        <w:rPr>
-          <w:rFonts w:ascii="Arial" w:hAnsi="Arial" w:cs="Arial" w:hint="eastAsia"/>
-          <w:lang w:eastAsia="zh-CN"/>
-        </w:rPr>
-        <w:t>学霸三个好了，</w:t>
-      </w:r>
-      <w:r>
-        <w:rPr>
-          <w:rFonts w:ascii="Arial" w:hAnsi="Arial" w:cs="Arial" w:hint="eastAsia"/>
-          <w:lang w:eastAsia="zh-CN"/>
-        </w:rPr>
-        <w:t>review</w:t>
-      </w:r>
-    </w:p>
-    <w:p>
-      <w:pPr>
-        <w:jc w:val="left"/>
-        <w:rPr>
-          <w:rFonts w:ascii="Arial" w:hAnsi="Arial" w:cs="Arial" w:hint="eastAsia"/>
-          <w:lang w:eastAsia="zh-CN"/>
-        </w:rPr>
-      </w:pPr>
-      <w:r>
-        <w:rPr>
-          <w:rFonts w:ascii="Arial" w:hAnsi="Arial" w:cs="Arial" w:hint="eastAsia"/>
-          <w:lang w:eastAsia="zh-CN"/>
-        </w:rPr>
-        <w:t>数据结构通过</w:t>
-      </w:r>
-    </w:p>
-    <w:p>
-      <w:pPr>
-        <w:jc w:val="left"/>
-        <w:rPr>
-          <w:rFonts w:ascii="Arial" w:hAnsi="Arial" w:cs="Arial" w:hint="eastAsia"/>
-          <w:lang w:eastAsia="zh-CN"/>
-        </w:rPr>
-      </w:pPr>
-      <w:r>
-        <w:rPr>
-          <w:rFonts w:ascii="Arial" w:hAnsi="Arial" w:cs="Arial" w:hint="eastAsia"/>
-          <w:lang w:eastAsia="zh-CN"/>
-        </w:rPr>
-        <w:t>徐董修了个小</w:t>
-      </w:r>
-      <w:r>
-        <w:rPr>
-          <w:rFonts w:ascii="Arial" w:hAnsi="Arial" w:cs="Arial" w:hint="eastAsia"/>
-          <w:lang w:eastAsia="zh-CN"/>
-        </w:rPr>
-        <w:t>bug</w:t>
-      </w:r>
-    </w:p>
-    <w:p>
-      <w:pPr>
-        <w:jc w:val="left"/>
-        <w:rPr>
-          <w:rFonts w:ascii="Arial" w:hAnsi="Arial" w:cs="Arial" w:hint="eastAsia"/>
-          <w:lang w:eastAsia="zh-CN"/>
-        </w:rPr>
-      </w:pPr>
-      <w:r>
-        <w:rPr>
-          <w:rFonts w:ascii="Arial" w:hAnsi="Arial" w:cs="Arial" w:hint="eastAsia"/>
-          <w:lang w:eastAsia="zh-CN"/>
-        </w:rPr>
-        <w:t>我的检测</w:t>
-      </w:r>
-      <w:r>
-        <w:rPr>
-          <w:rFonts w:ascii="Arial" w:hAnsi="Arial" w:cs="Arial" w:hint="eastAsia"/>
-          <w:lang w:eastAsia="zh-CN"/>
-        </w:rPr>
-        <w:t>input</w:t>
-      </w:r>
-      <w:r>
-        <w:rPr>
-          <w:rFonts w:ascii="Arial" w:hAnsi="Arial" w:cs="Arial" w:hint="eastAsia"/>
-          <w:lang w:eastAsia="zh-CN"/>
-        </w:rPr>
-        <w:t>和选算法</w:t>
-      </w:r>
-      <w:r>
-        <w:rPr>
-          <w:rFonts w:ascii="Arial" w:hAnsi="Arial" w:cs="Arial" w:hint="eastAsia"/>
-          <w:lang w:eastAsia="zh-CN"/>
-        </w:rPr>
-        <w:t>写完了</w:t>
-      </w:r>
-    </w:p>
-    <w:p>
-      <w:pPr>
-        <w:jc w:val="left"/>
-        <w:rPr>
-          <w:rFonts w:ascii="Arial" w:hAnsi="Arial" w:cs="Arial"/>
-          <w:lang w:eastAsia="zh-CN"/>
-        </w:rPr>
-      </w:pPr>
-      <w:r>
-        <w:rPr>
-          <w:rFonts w:ascii="Arial" w:hAnsi="Arial" w:cs="Arial" w:hint="eastAsia"/>
-          <w:lang w:eastAsia="zh-CN"/>
-        </w:rPr>
-        <w:t>新的都完成了</w:t>
-      </w:r>
-    </w:p>
-    <w:p>
-      <w:pPr>
-        <w:jc w:val="left"/>
-        <w:rPr>
-          <w:rFonts w:ascii="Arial" w:hAnsi="Arial" w:cs="Arial" w:hint="eastAsia"/>
-          <w:lang w:eastAsia="zh-CN"/>
-        </w:rPr>
-      </w:pPr>
-      <w:r>
-        <w:rPr>
-          <w:rFonts w:ascii="Arial" w:hAnsi="Arial" w:cs="Arial"/>
-          <w:lang w:eastAsia="zh-CN"/>
-        </w:rPr>
-        <w:t>ui</w:t>
-      </w:r>
-      <w:r>
-        <w:rPr>
-          <w:rFonts w:ascii="Arial" w:hAnsi="Arial" w:cs="Arial" w:hint="eastAsia"/>
-          <w:lang w:eastAsia="zh-CN"/>
-        </w:rPr>
-        <w:t>有个问题</w:t>
-      </w:r>
-    </w:p>
-    <w:p>
-      <w:pPr>
-        <w:jc w:val="left"/>
-        <w:rPr>
-          <w:rFonts w:ascii="Arial" w:hAnsi="Arial" w:cs="Arial"/>
-          <w:lang w:eastAsia="zh-CN"/>
-        </w:rPr>
-      </w:pPr>
-      <w:r>
-        <w:rPr>
-          <w:rFonts w:ascii="Arial" w:hAnsi="Arial" w:cs="Arial" w:hint="eastAsia"/>
-          <w:lang w:eastAsia="zh-CN"/>
-        </w:rPr>
-        <w:t>验证有个问题</w:t>
-      </w:r>
-    </w:p>
-    <w:p>
-      <w:pPr>
-        <w:jc w:val="left"/>
-        <w:rPr>
-          <w:rFonts w:ascii="Arial" w:hAnsi="Arial" w:cs="Arial"/>
-          <w:lang w:eastAsia="zh-CN"/>
-        </w:rPr>
-      </w:pPr>
-    </w:p>
-    <w:p>
-      <w:pPr>
-        <w:rPr>
-          <w:rFonts w:ascii="Arial" w:hAnsi="Arial" w:cs="Arial"/>
-        </w:rPr>
-      </w:pPr>
-      <w:bookmarkStart w:id="2" w:name="OLE_LINK6"/>
-      <w:bookmarkStart w:id="3" w:name="OLE_LINK7"/>
-      <w:bookmarkStart w:id="4" w:name="OLE_LINK8"/>
+          <w:lang w:eastAsia="zh-CN"/>
+        </w:rPr>
+      </w:pPr>
+      <w:bookmarkStart w:id="2" w:name="_GoBack"/>
+      <w:bookmarkEnd w:id="2"/>
+    </w:p>
+    <w:p>
+      <w:pPr>
+        <w:rPr>
+          <w:rFonts w:ascii="Arial" w:hAnsi="Arial" w:cs="Arial"/>
+        </w:rPr>
+      </w:pPr>
+      <w:bookmarkStart w:id="3" w:name="OLE_LINK6"/>
+      <w:bookmarkStart w:id="4" w:name="OLE_LINK7"/>
+      <w:bookmarkStart w:id="5" w:name="OLE_LINK8"/>
       <w:r>
         <w:rPr>
           <w:rFonts w:ascii="Arial" w:hAnsi="Arial" w:cs="Arial"/>
@@ -353,9 +186,9 @@
         <w:t>All members came on time and the meeting started on time.</w:t>
       </w:r>
     </w:p>
-    <w:bookmarkEnd w:id="2"/>
     <w:bookmarkEnd w:id="3"/>
     <w:bookmarkEnd w:id="4"/>
+    <w:bookmarkEnd w:id="5"/>
     <w:p>
       <w:pPr>
         <w:jc w:val="left"/>
@@ -369,74 +202,144 @@
       <w:pPr>
         <w:jc w:val="left"/>
         <w:rPr>
+          <w:rFonts w:ascii="Arial" w:hAnsi="Arial" w:cs="Arial"/>
+          <w:lang w:eastAsia="zh-CN"/>
+        </w:rPr>
+      </w:pPr>
+      <w:r>
+        <w:rPr>
+          <w:rFonts w:ascii="Arial" w:hAnsi="Arial" w:cs="Arial"/>
+          <w:lang w:eastAsia="zh-CN"/>
+        </w:rPr>
+        <w:t>At first, the team talk</w:t>
+      </w:r>
+      <w:r>
+        <w:rPr>
+          <w:rFonts w:ascii="Arial" w:hAnsi="Arial" w:cs="Arial"/>
+          <w:lang w:eastAsia="zh-CN"/>
+        </w:rPr>
+        <w:t>ed</w:t>
+      </w:r>
+      <w:r>
+        <w:rPr>
+          <w:rFonts w:ascii="Arial" w:hAnsi="Arial" w:cs="Arial"/>
+          <w:lang w:eastAsia="zh-CN"/>
+        </w:rPr>
+        <w:t xml:space="preserve"> about what </w:t>
+      </w:r>
+      <w:r>
+        <w:rPr>
+          <w:rFonts w:ascii="Arial" w:hAnsi="Arial" w:cs="Arial"/>
+          <w:lang w:eastAsia="zh-CN"/>
+        </w:rPr>
+        <w:t>has</w:t>
+      </w:r>
+      <w:r>
+        <w:rPr>
+          <w:rFonts w:ascii="Arial" w:hAnsi="Arial" w:cs="Arial"/>
+          <w:lang w:eastAsia="zh-CN"/>
+        </w:rPr>
+        <w:t xml:space="preserve"> been done </w:t>
+      </w:r>
+      <w:r>
+        <w:rPr>
+          <w:rFonts w:ascii="Arial" w:hAnsi="Arial" w:cs="Arial"/>
+          <w:lang w:eastAsia="zh-CN"/>
+        </w:rPr>
+        <w:t>after last</w:t>
+      </w:r>
+      <w:r>
+        <w:rPr>
+          <w:rFonts w:ascii="Arial" w:hAnsi="Arial" w:cs="Arial"/>
+          <w:lang w:eastAsia="zh-CN"/>
+        </w:rPr>
+        <w:t xml:space="preserve"> meeting.</w:t>
+      </w:r>
+    </w:p>
+    <w:p>
+      <w:pPr>
+        <w:jc w:val="left"/>
+        <w:rPr>
+          <w:rFonts w:ascii="Arial" w:hAnsi="Arial" w:cs="Arial"/>
+          <w:lang w:eastAsia="zh-CN"/>
+        </w:rPr>
+      </w:pPr>
+      <w:r>
+        <w:rPr>
+          <w:rFonts w:ascii="Arial" w:hAnsi="Arial" w:cs="Arial"/>
+          <w:lang w:eastAsia="zh-CN"/>
+        </w:rPr>
+        <w:t xml:space="preserve">Chaohui asked if Sheng </w:t>
+      </w:r>
+      <w:r>
+        <w:rPr>
+          <w:rFonts w:ascii="Arial" w:hAnsi="Arial" w:cs="Arial"/>
+          <w:lang w:eastAsia="zh-CN"/>
+        </w:rPr>
+        <w:t>had</w:t>
+      </w:r>
+      <w:r>
+        <w:rPr>
+          <w:rFonts w:ascii="Arial" w:hAnsi="Arial" w:cs="Arial"/>
+          <w:lang w:eastAsia="zh-CN"/>
+        </w:rPr>
+        <w:t xml:space="preserve"> finished implementing all three algori</w:t>
+      </w:r>
+      <w:r>
+        <w:rPr>
+          <w:rFonts w:ascii="Arial" w:hAnsi="Arial" w:cs="Arial"/>
+          <w:lang w:eastAsia="zh-CN"/>
+        </w:rPr>
+        <w:t>thms</w:t>
+      </w:r>
+      <w:r>
+        <w:rPr>
           <w:rFonts w:ascii="Arial" w:hAnsi="Arial" w:cs="Arial" w:hint="eastAsia"/>
           <w:lang w:eastAsia="zh-CN"/>
         </w:rPr>
-      </w:pPr>
-      <w:r>
-        <w:rPr>
-          <w:rFonts w:ascii="Arial" w:hAnsi="Arial" w:cs="Arial"/>
-          <w:lang w:eastAsia="zh-CN"/>
-        </w:rPr>
-        <w:t>At first, the team talk</w:t>
-      </w:r>
-      <w:r>
-        <w:rPr>
-          <w:rFonts w:ascii="Arial" w:hAnsi="Arial" w:cs="Arial"/>
-          <w:lang w:eastAsia="zh-CN"/>
-        </w:rPr>
-        <w:t>ed</w:t>
-      </w:r>
-      <w:r>
-        <w:rPr>
-          <w:rFonts w:ascii="Arial" w:hAnsi="Arial" w:cs="Arial"/>
-          <w:lang w:eastAsia="zh-CN"/>
-        </w:rPr>
-        <w:t xml:space="preserve"> about what </w:t>
-      </w:r>
-      <w:r>
-        <w:rPr>
-          <w:rFonts w:ascii="Arial" w:hAnsi="Arial" w:cs="Arial"/>
-          <w:lang w:eastAsia="zh-CN"/>
-        </w:rPr>
-        <w:t>has</w:t>
-      </w:r>
-      <w:r>
-        <w:rPr>
-          <w:rFonts w:ascii="Arial" w:hAnsi="Arial" w:cs="Arial"/>
-          <w:lang w:eastAsia="zh-CN"/>
-        </w:rPr>
-        <w:t xml:space="preserve"> been done </w:t>
-      </w:r>
-      <w:r>
-        <w:rPr>
-          <w:rFonts w:ascii="Arial" w:hAnsi="Arial" w:cs="Arial"/>
-          <w:lang w:eastAsia="zh-CN"/>
-        </w:rPr>
-        <w:t>after last</w:t>
-      </w:r>
-      <w:r>
-        <w:rPr>
-          <w:rFonts w:ascii="Arial" w:hAnsi="Arial" w:cs="Arial"/>
-          <w:lang w:eastAsia="zh-CN"/>
-        </w:rPr>
-        <w:t xml:space="preserve"> meeting.</w:t>
-      </w:r>
-    </w:p>
-    <w:p>
-      <w:pPr>
-        <w:jc w:val="left"/>
-        <w:rPr>
-          <w:rFonts w:ascii="Arial" w:hAnsi="Arial" w:cs="Arial"/>
-          <w:lang w:eastAsia="zh-CN"/>
-        </w:rPr>
-      </w:pPr>
-      <w:r>
-        <w:rPr>
-          <w:rFonts w:ascii="Arial" w:hAnsi="Arial" w:cs="Arial"/>
-          <w:lang w:eastAsia="zh-CN"/>
-        </w:rPr>
-        <w:t xml:space="preserve">Chaohui asked if Sheng </w:t>
+        <w:t xml:space="preserve"> </w:t>
+      </w:r>
+      <w:r>
+        <w:rPr>
+          <w:rFonts w:ascii="Arial" w:hAnsi="Arial" w:cs="Arial"/>
+          <w:lang w:eastAsia="zh-CN"/>
+        </w:rPr>
+        <w:t>because in the last meeting, Sheng mentioned he may not be able to finish all alorithms</w:t>
+      </w:r>
+      <w:r>
+        <w:rPr>
+          <w:rFonts w:ascii="Arial" w:hAnsi="Arial" w:cs="Arial"/>
+          <w:lang w:eastAsia="zh-CN"/>
+        </w:rPr>
+        <w:t xml:space="preserve"> </w:t>
+      </w:r>
+      <w:r>
+        <w:rPr>
+          <w:rFonts w:ascii="Arial" w:hAnsi="Arial" w:cs="Arial"/>
+          <w:lang w:eastAsia="zh-CN"/>
+        </w:rPr>
+        <w:t xml:space="preserve">before next demo. Sheng </w:t>
+      </w:r>
+      <w:r>
+        <w:rPr>
+          <w:rFonts w:ascii="Arial" w:hAnsi="Arial" w:cs="Arial" w:hint="eastAsia"/>
+          <w:lang w:eastAsia="zh-CN"/>
+        </w:rPr>
+        <w:t>responded that</w:t>
+      </w:r>
+      <w:r>
+        <w:rPr>
+          <w:rFonts w:ascii="Arial" w:hAnsi="Arial" w:cs="Arial"/>
+          <w:lang w:eastAsia="zh-CN"/>
+        </w:rPr>
+        <w:t xml:space="preserve"> </w:t>
+      </w:r>
+      <w:r>
+        <w:rPr>
+          <w:rFonts w:ascii="Arial" w:hAnsi="Arial" w:cs="Arial" w:hint="eastAsia"/>
+          <w:lang w:eastAsia="zh-CN"/>
+        </w:rPr>
+        <w:t xml:space="preserve">all </w:t>
       </w:r>
       <w:r>
         <w:rPr>
@@ -450,63 +353,21 @@
           <w:rFonts w:ascii="Arial" w:hAnsi="Arial" w:cs="Arial"/>
           <w:lang w:eastAsia="zh-CN"/>
         </w:rPr>
-        <w:t xml:space="preserve"> finished implementing all three algori</w:t>
-      </w:r>
-      <w:r>
-        <w:rPr>
-          <w:rFonts w:ascii="Arial" w:hAnsi="Arial" w:cs="Arial"/>
-          <w:lang w:eastAsia="zh-CN"/>
-        </w:rPr>
-        <w:t>thms</w:t>
-      </w:r>
-      <w:r>
-        <w:rPr>
-          <w:rFonts w:ascii="Arial" w:hAnsi="Arial" w:cs="Arial" w:hint="eastAsia"/>
-          <w:lang w:eastAsia="zh-CN"/>
-        </w:rPr>
-        <w:t xml:space="preserve"> </w:t>
-      </w:r>
-      <w:r>
-        <w:rPr>
-          <w:rFonts w:ascii="Arial" w:hAnsi="Arial" w:cs="Arial"/>
-          <w:lang w:eastAsia="zh-CN"/>
-        </w:rPr>
-        <w:t>because in the last meeting, Sheng mentioned he may not be able to finish all alorithms</w:t>
-      </w:r>
-      <w:r>
-        <w:rPr>
-          <w:rFonts w:ascii="Arial" w:hAnsi="Arial" w:cs="Arial"/>
-          <w:lang w:eastAsia="zh-CN"/>
-        </w:rPr>
-        <w:t xml:space="preserve"> </w:t>
-      </w:r>
-      <w:r>
-        <w:rPr>
-          <w:rFonts w:ascii="Arial" w:hAnsi="Arial" w:cs="Arial"/>
-          <w:lang w:eastAsia="zh-CN"/>
-        </w:rPr>
-        <w:t xml:space="preserve">before next demo. Sheng </w:t>
-      </w:r>
-      <w:r>
-        <w:rPr>
-          <w:rFonts w:ascii="Arial" w:hAnsi="Arial" w:cs="Arial" w:hint="eastAsia"/>
-          <w:lang w:eastAsia="zh-CN"/>
-        </w:rPr>
-        <w:t>responded that</w:t>
-      </w:r>
-      <w:r>
-        <w:rPr>
-          <w:rFonts w:ascii="Arial" w:hAnsi="Arial" w:cs="Arial"/>
-          <w:lang w:eastAsia="zh-CN"/>
-        </w:rPr>
-        <w:t xml:space="preserve"> </w:t>
-      </w:r>
-      <w:r>
-        <w:rPr>
-          <w:rFonts w:ascii="Arial" w:hAnsi="Arial" w:cs="Arial" w:hint="eastAsia"/>
-          <w:lang w:eastAsia="zh-CN"/>
-        </w:rPr>
-        <w:t xml:space="preserve">all </w:t>
+        <w:t xml:space="preserve"> been finished. Besides, Chaohui </w:t>
+      </w:r>
+      <w:r>
+        <w:rPr>
+          <w:rFonts w:ascii="Arial" w:hAnsi="Arial" w:cs="Arial"/>
+          <w:lang w:eastAsia="zh-CN"/>
+        </w:rPr>
+        <w:t xml:space="preserve">has </w:t>
+      </w:r>
+      <w:r>
+        <w:rPr>
+          <w:rFonts w:ascii="Arial" w:hAnsi="Arial" w:cs="Arial"/>
+          <w:lang w:eastAsia="zh-CN"/>
+        </w:rPr>
+        <w:t xml:space="preserve">finished implementing UI of target list and current target and Yifan </w:t>
       </w:r>
       <w:r>
         <w:rPr>
@@ -520,34 +381,6 @@
           <w:rFonts w:ascii="Arial" w:hAnsi="Arial" w:cs="Arial"/>
           <w:lang w:eastAsia="zh-CN"/>
         </w:rPr>
-        <w:t xml:space="preserve"> been finished. Besides, Chaohui </w:t>
-      </w:r>
-      <w:r>
-        <w:rPr>
-          <w:rFonts w:ascii="Arial" w:hAnsi="Arial" w:cs="Arial"/>
-          <w:lang w:eastAsia="zh-CN"/>
-        </w:rPr>
-        <w:t xml:space="preserve">has </w:t>
-      </w:r>
-      <w:r>
-        <w:rPr>
-          <w:rFonts w:ascii="Arial" w:hAnsi="Arial" w:cs="Arial"/>
-          <w:lang w:eastAsia="zh-CN"/>
-        </w:rPr>
-        <w:t xml:space="preserve">finished implementing UI of target list and current target and Yifan </w:t>
-      </w:r>
-      <w:r>
-        <w:rPr>
-          <w:rFonts w:ascii="Arial" w:hAnsi="Arial" w:cs="Arial"/>
-          <w:lang w:eastAsia="zh-CN"/>
-        </w:rPr>
-        <w:t>had</w:t>
-      </w:r>
-      <w:r>
-        <w:rPr>
-          <w:rFonts w:ascii="Arial" w:hAnsi="Arial" w:cs="Arial"/>
-          <w:lang w:eastAsia="zh-CN"/>
-        </w:rPr>
         <w:t xml:space="preserve"> finished implementing the verification of input for each algorithm and some UI parts. Sheng asked Yifan and Chaohui if the data structure of target list and current target is ok for implementing the UI. Yifan said they are fine. Therefore</w:t>
       </w:r>
       <w:r>
@@ -569,16 +402,7 @@
           <w:rFonts w:ascii="Arial" w:hAnsi="Arial" w:cs="Arial"/>
           <w:lang w:eastAsia="zh-CN"/>
         </w:rPr>
-        <w:t xml:space="preserve"> </w:t>
-      </w:r>
-      <w:bookmarkStart w:id="5" w:name="_GoBack"/>
-      <w:bookmarkEnd w:id="5"/>
-      <w:r>
-        <w:rPr>
-          <w:rFonts w:ascii="Arial" w:hAnsi="Arial" w:cs="Arial"/>
-          <w:lang w:eastAsia="zh-CN"/>
-        </w:rPr>
-        <w:t>Then, the team checked if</w:t>
+        <w:t xml:space="preserve"> Then, the team checked if</w:t>
       </w:r>
       <w:r>
         <w:rPr>
@@ -661,52 +485,166 @@
       <w:pPr>
         <w:jc w:val="left"/>
         <w:rPr>
+          <w:rFonts w:ascii="Arial" w:hAnsi="Arial" w:cs="Arial"/>
+          <w:lang w:eastAsia="zh-CN"/>
+        </w:rPr>
+      </w:pPr>
+      <w:r>
+        <w:rPr>
+          <w:rFonts w:ascii="Arial" w:hAnsi="Arial" w:cs="Arial"/>
+          <w:lang w:eastAsia="zh-CN"/>
+        </w:rPr>
+        <w:t>Next, the team</w:t>
+      </w:r>
+      <w:r>
+        <w:rPr>
+          <w:rFonts w:ascii="Arial" w:hAnsi="Arial" w:cs="Arial"/>
+          <w:lang w:eastAsia="zh-CN"/>
+        </w:rPr>
+        <w:t xml:space="preserve"> moved on reviewing the application and </w:t>
+      </w:r>
+      <w:r>
+        <w:rPr>
+          <w:rFonts w:ascii="Arial" w:hAnsi="Arial" w:cs="Arial"/>
+          <w:lang w:eastAsia="zh-CN"/>
+        </w:rPr>
+        <w:t>see</w:t>
+      </w:r>
+      <w:r>
+        <w:rPr>
           <w:rFonts w:ascii="Arial" w:hAnsi="Arial" w:cs="Arial" w:hint="eastAsia"/>
           <w:lang w:eastAsia="zh-CN"/>
         </w:rPr>
-      </w:pPr>
-      <w:r>
-        <w:rPr>
-          <w:rFonts w:ascii="Arial" w:hAnsi="Arial" w:cs="Arial"/>
-          <w:lang w:eastAsia="zh-CN"/>
-        </w:rPr>
-        <w:t>Next, the team</w:t>
-      </w:r>
-      <w:r>
-        <w:rPr>
-          <w:rFonts w:ascii="Arial" w:hAnsi="Arial" w:cs="Arial"/>
-          <w:lang w:eastAsia="zh-CN"/>
-        </w:rPr>
-        <w:t xml:space="preserve"> moved on reviewing the application and </w:t>
-      </w:r>
-      <w:r>
-        <w:rPr>
-          <w:rFonts w:ascii="Arial" w:hAnsi="Arial" w:cs="Arial"/>
-          <w:lang w:eastAsia="zh-CN"/>
-        </w:rPr>
-        <w:t>see</w:t>
+        <w:t xml:space="preserve"> if </w:t>
+      </w:r>
+      <w:r>
+        <w:rPr>
+          <w:rFonts w:ascii="Arial" w:hAnsi="Arial" w:cs="Arial"/>
+          <w:lang w:eastAsia="zh-CN"/>
+        </w:rPr>
+        <w:t>it works fine.</w:t>
       </w:r>
       <w:r>
         <w:rPr>
           <w:rFonts w:ascii="Arial" w:hAnsi="Arial" w:cs="Arial" w:hint="eastAsia"/>
           <w:lang w:eastAsia="zh-CN"/>
         </w:rPr>
-        <w:t xml:space="preserve"> if </w:t>
-      </w:r>
-      <w:r>
-        <w:rPr>
-          <w:rFonts w:ascii="Arial" w:hAnsi="Arial" w:cs="Arial"/>
-          <w:lang w:eastAsia="zh-CN"/>
-        </w:rPr>
-        <w:t>it works fine.</w:t>
+        <w:t xml:space="preserve"> </w:t>
+      </w:r>
+    </w:p>
+    <w:p>
+      <w:pPr>
+        <w:jc w:val="left"/>
+        <w:rPr>
+          <w:rFonts w:ascii="Arial" w:hAnsi="Arial" w:cs="Arial"/>
+          <w:lang w:eastAsia="zh-CN"/>
+        </w:rPr>
+      </w:pPr>
+      <w:r>
+        <w:rPr>
+          <w:rFonts w:ascii="Arial" w:hAnsi="Arial" w:cs="Arial"/>
+          <w:lang w:eastAsia="zh-CN"/>
+        </w:rPr>
+        <w:t xml:space="preserve">When </w:t>
+      </w:r>
+      <w:r>
+        <w:rPr>
+          <w:rFonts w:ascii="Arial" w:hAnsi="Arial" w:cs="Arial"/>
+          <w:lang w:eastAsia="zh-CN"/>
+        </w:rPr>
+        <w:t>we started to draw</w:t>
+      </w:r>
+      <w:r>
+        <w:rPr>
+          <w:rFonts w:ascii="Arial" w:hAnsi="Arial" w:cs="Arial"/>
+          <w:lang w:eastAsia="zh-CN"/>
+        </w:rPr>
+        <w:t xml:space="preserve"> the environment, Sheng </w:t>
       </w:r>
       <w:r>
         <w:rPr>
           <w:rFonts w:ascii="Arial" w:hAnsi="Arial" w:cs="Arial" w:hint="eastAsia"/>
           <w:lang w:eastAsia="zh-CN"/>
         </w:rPr>
+        <w:t>said</w:t>
+      </w:r>
+      <w:r>
+        <w:rPr>
+          <w:rFonts w:ascii="Arial" w:hAnsi="Arial" w:cs="Arial"/>
+          <w:lang w:eastAsia="zh-CN"/>
+        </w:rPr>
+        <w:t xml:space="preserve"> there was still a</w:t>
+      </w:r>
+      <w:r>
+        <w:rPr>
+          <w:rFonts w:ascii="Arial" w:hAnsi="Arial" w:cs="Arial"/>
+          <w:lang w:eastAsia="zh-CN"/>
+        </w:rPr>
+        <w:t xml:space="preserve"> bug. If click on an obstacle near a region </w:t>
+      </w:r>
+      <w:r>
+        <w:rPr>
+          <w:rFonts w:ascii="Arial" w:hAnsi="Arial" w:cs="Arial"/>
+          <w:lang w:eastAsia="zh-CN"/>
+        </w:rPr>
+        <w:t xml:space="preserve">when drawing </w:t>
+      </w:r>
+      <w:r>
+        <w:rPr>
+          <w:rFonts w:ascii="Arial" w:hAnsi="Arial" w:cs="Arial" w:hint="eastAsia"/>
+          <w:lang w:eastAsia="zh-CN"/>
+        </w:rPr>
+        <w:t>the</w:t>
+      </w:r>
+      <w:r>
+        <w:rPr>
+          <w:rFonts w:ascii="Arial" w:hAnsi="Arial" w:cs="Arial"/>
+          <w:lang w:eastAsia="zh-CN"/>
+        </w:rPr>
+        <w:t xml:space="preserve"> environment</w:t>
+      </w:r>
+      <w:r>
+        <w:rPr>
+          <w:rFonts w:ascii="Arial" w:hAnsi="Arial" w:cs="Arial"/>
+          <w:lang w:eastAsia="zh-CN"/>
+        </w:rPr>
+        <w:t xml:space="preserve">, the </w:t>
+      </w:r>
+      <w:r>
+        <w:rPr>
+          <w:rFonts w:ascii="Arial" w:hAnsi="Arial" w:cs="Arial"/>
+          <w:lang w:eastAsia="zh-CN"/>
+        </w:rPr>
+        <w:t>window with “</w:t>
+      </w:r>
+      <w:r>
+        <w:rPr>
+          <w:rFonts w:ascii="Arial" w:hAnsi="Arial" w:cs="Arial"/>
+          <w:lang w:eastAsia="zh-CN"/>
+        </w:rPr>
+        <w:t>There are some regions that have no agents!</w:t>
+      </w:r>
+      <w:r>
+        <w:rPr>
+          <w:rFonts w:ascii="Arial" w:hAnsi="Arial" w:cs="Arial"/>
+          <w:lang w:eastAsia="zh-CN"/>
+        </w:rPr>
+        <w:t>” will pop up. Yifan</w:t>
+      </w:r>
+      <w:r>
+        <w:rPr>
+          <w:rFonts w:ascii="Arial" w:hAnsi="Arial" w:cs="Arial" w:hint="eastAsia"/>
+          <w:lang w:eastAsia="zh-CN"/>
+        </w:rPr>
         <w:t xml:space="preserve"> </w:t>
       </w:r>
+      <w:r>
+        <w:rPr>
+          <w:rFonts w:ascii="Arial" w:hAnsi="Arial" w:cs="Arial"/>
+          <w:lang w:eastAsia="zh-CN"/>
+        </w:rPr>
+        <w:t xml:space="preserve">agrees this is a bug, it had been exits for a long time and he forgot to fix it. Yifan went on to say that he thought it is easy to fix and he can finish it in this day. </w:t>
+      </w:r>
     </w:p>
     <w:p>
       <w:pPr>
@@ -721,120 +659,6 @@
           <w:rFonts w:ascii="Arial" w:hAnsi="Arial" w:cs="Arial"/>
           <w:lang w:eastAsia="zh-CN"/>
         </w:rPr>
-        <w:t xml:space="preserve">When </w:t>
-      </w:r>
-      <w:r>
-        <w:rPr>
-          <w:rFonts w:ascii="Arial" w:hAnsi="Arial" w:cs="Arial"/>
-          <w:lang w:eastAsia="zh-CN"/>
-        </w:rPr>
-        <w:t>we started to draw</w:t>
-      </w:r>
-      <w:r>
-        <w:rPr>
-          <w:rFonts w:ascii="Arial" w:hAnsi="Arial" w:cs="Arial"/>
-          <w:lang w:eastAsia="zh-CN"/>
-        </w:rPr>
-        <w:t xml:space="preserve"> the environment, Sheng </w:t>
-      </w:r>
-      <w:r>
-        <w:rPr>
-          <w:rFonts w:ascii="Arial" w:hAnsi="Arial" w:cs="Arial" w:hint="eastAsia"/>
-          <w:lang w:eastAsia="zh-CN"/>
-        </w:rPr>
-        <w:t>said</w:t>
-      </w:r>
-      <w:r>
-        <w:rPr>
-          <w:rFonts w:ascii="Arial" w:hAnsi="Arial" w:cs="Arial"/>
-          <w:lang w:eastAsia="zh-CN"/>
-        </w:rPr>
-        <w:t xml:space="preserve"> there was still a</w:t>
-      </w:r>
-      <w:r>
-        <w:rPr>
-          <w:rFonts w:ascii="Arial" w:hAnsi="Arial" w:cs="Arial"/>
-          <w:lang w:eastAsia="zh-CN"/>
-        </w:rPr>
-        <w:t xml:space="preserve"> bug. If click on an obstacle near a region </w:t>
-      </w:r>
-      <w:r>
-        <w:rPr>
-          <w:rFonts w:ascii="Arial" w:hAnsi="Arial" w:cs="Arial"/>
-          <w:lang w:eastAsia="zh-CN"/>
-        </w:rPr>
-        <w:t xml:space="preserve">when drawing </w:t>
-      </w:r>
-      <w:r>
-        <w:rPr>
-          <w:rFonts w:ascii="Arial" w:hAnsi="Arial" w:cs="Arial" w:hint="eastAsia"/>
-          <w:lang w:eastAsia="zh-CN"/>
-        </w:rPr>
-        <w:t>the</w:t>
-      </w:r>
-      <w:r>
-        <w:rPr>
-          <w:rFonts w:ascii="Arial" w:hAnsi="Arial" w:cs="Arial"/>
-          <w:lang w:eastAsia="zh-CN"/>
-        </w:rPr>
-        <w:t xml:space="preserve"> environment</w:t>
-      </w:r>
-      <w:r>
-        <w:rPr>
-          <w:rFonts w:ascii="Arial" w:hAnsi="Arial" w:cs="Arial"/>
-          <w:lang w:eastAsia="zh-CN"/>
-        </w:rPr>
-        <w:t xml:space="preserve">, the </w:t>
-      </w:r>
-      <w:r>
-        <w:rPr>
-          <w:rFonts w:ascii="Arial" w:hAnsi="Arial" w:cs="Arial"/>
-          <w:lang w:eastAsia="zh-CN"/>
-        </w:rPr>
-        <w:t>window with “</w:t>
-      </w:r>
-      <w:r>
-        <w:rPr>
-          <w:rFonts w:ascii="Arial" w:hAnsi="Arial" w:cs="Arial"/>
-          <w:lang w:eastAsia="zh-CN"/>
-        </w:rPr>
-        <w:t>There are some regions that have no agents!</w:t>
-      </w:r>
-      <w:r>
-        <w:rPr>
-          <w:rFonts w:ascii="Arial" w:hAnsi="Arial" w:cs="Arial"/>
-          <w:lang w:eastAsia="zh-CN"/>
-        </w:rPr>
-        <w:t>” will pop up. Yifan</w:t>
-      </w:r>
-      <w:r>
-        <w:rPr>
-          <w:rFonts w:ascii="Arial" w:hAnsi="Arial" w:cs="Arial" w:hint="eastAsia"/>
-          <w:lang w:eastAsia="zh-CN"/>
-        </w:rPr>
-        <w:t xml:space="preserve"> </w:t>
-      </w:r>
-      <w:r>
-        <w:rPr>
-          <w:rFonts w:ascii="Arial" w:hAnsi="Arial" w:cs="Arial"/>
-          <w:lang w:eastAsia="zh-CN"/>
-        </w:rPr>
-        <w:t xml:space="preserve">agrees this is a bug, it had been exits for a long time and he forgot to fix it. Yifan went on to say that he thought it is easy to fix and he can finish it in this day. </w:t>
-      </w:r>
-    </w:p>
-    <w:p>
-      <w:pPr>
-        <w:jc w:val="left"/>
-        <w:rPr>
-          <w:rFonts w:ascii="Arial" w:hAnsi="Arial" w:cs="Arial"/>
-          <w:lang w:eastAsia="zh-CN"/>
-        </w:rPr>
-      </w:pPr>
-      <w:r>
-        <w:rPr>
-          <w:rFonts w:ascii="Arial" w:hAnsi="Arial" w:cs="Arial"/>
-          <w:lang w:eastAsia="zh-CN"/>
-        </w:rPr>
         <w:t xml:space="preserve">When watching the graph view, a UI problem occurred. </w:t>
       </w:r>
       <w:r>
@@ -842,15 +666,7 @@
           <w:rFonts w:ascii="Arial" w:hAnsi="Arial" w:cs="Arial"/>
           <w:lang w:eastAsia="zh-CN"/>
         </w:rPr>
-        <w:t xml:space="preserve">The board which </w:t>
-      </w:r>
-      <w:r>
-        <w:rPr>
-          <w:rFonts w:ascii="Arial" w:hAnsi="Arial" w:cs="Arial"/>
-          <w:lang w:eastAsia="zh-CN"/>
-        </w:rPr>
-        <w:lastRenderedPageBreak/>
-        <w:t xml:space="preserve">shows current targets some times </w:t>
+        <w:t xml:space="preserve">The board which shows current targets some times </w:t>
       </w:r>
       <w:r>
         <w:rPr>
@@ -991,7 +807,7 @@
     </w:rPrDefault>
     <w:pPrDefault/>
   </w:docDefaults>
-  <w:latentStyles w:defLockedState="0" w:defUIPriority="99" w:defSemiHidden="0" w:defUnhideWhenUsed="0" w:defQFormat="0" w:count="382">
+  <w:latentStyles w:defLockedState="0" w:defUIPriority="99" w:defSemiHidden="0" w:defUnhideWhenUsed="0" w:defQFormat="0" w:count="380">
     <w:lsdException w:name="Normal" w:uiPriority="0" w:qFormat="1"/>
     <w:lsdException w:name="heading 1" w:uiPriority="9" w:qFormat="1"/>
     <w:lsdException w:name="heading 2" w:semiHidden="1" w:uiPriority="9" w:unhideWhenUsed="1" w:qFormat="1"/>
@@ -1372,8 +1188,6 @@
     <w:lsdException w:name="List Table 5 Dark Accent 6" w:uiPriority="50"/>
     <w:lsdException w:name="List Table 6 Colorful Accent 6" w:uiPriority="51"/>
     <w:lsdException w:name="List Table 7 Colorful Accent 6" w:uiPriority="52"/>
-    <w:lsdException w:name="Mention" w:semiHidden="1" w:unhideWhenUsed="1"/>
-    <w:lsdException w:name="Smart Hyperlink" w:semiHidden="1" w:unhideWhenUsed="1"/>
   </w:latentStyles>
   <w:style w:type="paragraph" w:default="1" w:styleId="Normal">
     <w:name w:val="Normal"/>
@@ -1392,6 +1206,7 @@
   <w:style w:type="character" w:default="1" w:styleId="DefaultParagraphFont">
     <w:name w:val="Default Paragraph Font"/>
     <w:uiPriority w:val="1"/>
+    <w:semiHidden/>
     <w:unhideWhenUsed/>
   </w:style>
   <w:style w:type="table" w:default="1" w:styleId="TableNormal">

</xml_diff>